<commit_message>
Google analytics second certificate
</commit_message>
<xml_diff>
--- a/I am a student from Nepal.docx
+++ b/I am a student from Nepal.docx
@@ -1,6 +1,6 @@
 
 <file path=word/document.xml><?xml version="1.0" encoding="utf-8"?>
-<w:document xmlns:wpc="http://schemas.microsoft.com/office/word/2010/wordprocessingCanvas" xmlns:cx="http://schemas.microsoft.com/office/drawing/2014/chartex" xmlns:cx1="http://schemas.microsoft.com/office/drawing/2015/9/8/chartex" xmlns:cx2="http://schemas.microsoft.com/office/drawing/2015/10/21/chartex" xmlns:cx3="http://schemas.microsoft.com/office/drawing/2016/5/9/chartex" xmlns:cx4="http://schemas.microsoft.com/office/drawing/2016/5/10/chartex" xmlns:cx5="http://schemas.microsoft.com/office/drawing/2016/5/11/chartex" xmlns:cx6="http://schemas.microsoft.com/office/drawing/2016/5/12/chartex" xmlns:cx7="http://schemas.microsoft.com/office/drawing/2016/5/13/chartex" xmlns:cx8="http://schemas.microsoft.com/office/drawing/2016/5/14/chartex" xmlns:mc="http://schemas.openxmlformats.org/markup-compatibility/2006" xmlns:aink="http://schemas.microsoft.com/office/drawing/2016/ink" xmlns:am3d="http://schemas.microsoft.com/office/drawing/2017/model3d" xmlns:o="urn:schemas-microsoft-com:office:office" xmlns:r="http://schemas.openxmlformats.org/officeDocument/2006/relationships" xmlns:m="http://schemas.openxmlformats.org/officeDocument/2006/math" xmlns:v="urn:schemas-microsoft-com:vml" xmlns:wp14="http://schemas.microsoft.com/office/word/2010/wordprocessingDrawing" xmlns:wp="http://schemas.openxmlformats.org/drawingml/2006/wordprocessingDrawing" xmlns:w10="urn:schemas-microsoft-com:office:word" xmlns:w="http://schemas.openxmlformats.org/wordprocessingml/2006/main" xmlns:w14="http://schemas.microsoft.com/office/word/2010/wordml" xmlns:w15="http://schemas.microsoft.com/office/word/2012/wordml" xmlns:w16cex="http://schemas.microsoft.com/office/word/2018/wordml/cex" xmlns:w16cid="http://schemas.microsoft.com/office/word/2016/wordml/cid" xmlns:w16="http://schemas.microsoft.com/office/word/2018/wordml" xmlns:w16se="http://schemas.microsoft.com/office/word/2015/wordml/symex" xmlns:wpg="http://schemas.microsoft.com/office/word/2010/wordprocessingGroup" xmlns:wpi="http://schemas.microsoft.com/office/word/2010/wordprocessingInk" xmlns:wne="http://schemas.microsoft.com/office/word/2006/wordml" xmlns:wps="http://schemas.microsoft.com/office/word/2010/wordprocessingShape" mc:Ignorable="w14 w15 w16se w16cid w16 w16cex wp14">
+<w:document xmlns:wpc="http://schemas.microsoft.com/office/word/2010/wordprocessingCanvas" xmlns:cx="http://schemas.microsoft.com/office/drawing/2014/chartex" xmlns:cx1="http://schemas.microsoft.com/office/drawing/2015/9/8/chartex" xmlns:cx2="http://schemas.microsoft.com/office/drawing/2015/10/21/chartex" xmlns:cx3="http://schemas.microsoft.com/office/drawing/2016/5/9/chartex" xmlns:cx4="http://schemas.microsoft.com/office/drawing/2016/5/10/chartex" xmlns:cx5="http://schemas.microsoft.com/office/drawing/2016/5/11/chartex" xmlns:cx6="http://schemas.microsoft.com/office/drawing/2016/5/12/chartex" xmlns:cx7="http://schemas.microsoft.com/office/drawing/2016/5/13/chartex" xmlns:cx8="http://schemas.microsoft.com/office/drawing/2016/5/14/chartex" xmlns:mc="http://schemas.openxmlformats.org/markup-compatibility/2006" xmlns:aink="http://schemas.microsoft.com/office/drawing/2016/ink" xmlns:am3d="http://schemas.microsoft.com/office/drawing/2017/model3d" xmlns:o="urn:schemas-microsoft-com:office:office" xmlns:r="http://schemas.openxmlformats.org/officeDocument/2006/relationships" xmlns:m="http://schemas.openxmlformats.org/officeDocument/2006/math" xmlns:v="urn:schemas-microsoft-com:vml" xmlns:wp14="http://schemas.microsoft.com/office/word/2010/wordprocessingDrawing" xmlns:wp="http://schemas.openxmlformats.org/drawingml/2006/wordprocessingDrawing" xmlns:w10="urn:schemas-microsoft-com:office:word" xmlns:w="http://schemas.openxmlformats.org/wordprocessingml/2006/main" xmlns:w14="http://schemas.microsoft.com/office/word/2010/wordml" xmlns:w15="http://schemas.microsoft.com/office/word/2012/wordml" xmlns:w16cex="http://schemas.microsoft.com/office/word/2018/wordml/cex" xmlns:w16cid="http://schemas.microsoft.com/office/word/2016/wordml/cid" xmlns:w16="http://schemas.microsoft.com/office/word/2018/wordml" xmlns:w16sdtdh="http://schemas.microsoft.com/office/word/2020/wordml/sdtdatahash" xmlns:w16se="http://schemas.microsoft.com/office/word/2015/wordml/symex" xmlns:wpg="http://schemas.microsoft.com/office/word/2010/wordprocessingGroup" xmlns:wpi="http://schemas.microsoft.com/office/word/2010/wordprocessingInk" xmlns:wne="http://schemas.microsoft.com/office/word/2006/wordml" xmlns:wps="http://schemas.microsoft.com/office/word/2010/wordprocessingShape" mc:Ignorable="w14 w15 w16se w16cid w16 w16cex w16sdtdh wp14">
   <w:body>
     <w:p>
       <w:r>
@@ -68,7 +68,27 @@
     </w:p>
     <w:p>
       <w:r>
-        <w:t>My aim from Coursera is to finish this specialization. My interest is to improve my data analytics skills and add up knowledge extracted from this course with the basic knowledge I got from my bachelor’s degree. I am also in the journey of the first course of the specialization i.e. Foundations: data, data everywhere and I am having fun and want to continue. Since, the industry seeks skills as well as proof of knowledge, the certificate and knowledge obtained from this course will be used to add up in my resume. It will help me a great deal to secure a better internship and with time a better job. This course will help me in considering and applying a career in data analytics.</w:t>
+        <w:t xml:space="preserve">My aim from Coursera is to finish this specialization. My interest is to improve my data analytics skills and add up knowledge extracted from this course with the basic knowledge I got from my bachelor’s degree. I am also in the journey of the </w:t>
+      </w:r>
+      <w:r>
+        <w:t>second</w:t>
+      </w:r>
+      <w:r>
+        <w:t xml:space="preserve"> course of the specialization </w:t>
+      </w:r>
+      <w:proofErr w:type="gramStart"/>
+      <w:r>
+        <w:t>i.e.</w:t>
+      </w:r>
+      <w:proofErr w:type="gramEnd"/>
+      <w:r>
+        <w:t xml:space="preserve"> </w:t>
+      </w:r>
+      <w:r>
+        <w:t>Ask Questions to Make Data-Driven Decisions</w:t>
+      </w:r>
+      <w:r>
+        <w:t xml:space="preserve"> and I am having fun and want to continue. Since, the industry seeks skills as well as proof of knowledge, the certificate and knowledge obtained from this course will be used to add up in my resume. It will help me a great deal to secure a better internship and with time a better job. This course will help me in considering and applying a career in data analytics.</w:t>
       </w:r>
     </w:p>
     <w:sectPr>
@@ -82,7 +102,7 @@
 </file>
 
 <file path=word/styles.xml><?xml version="1.0" encoding="utf-8"?>
-<w:styles xmlns:mc="http://schemas.openxmlformats.org/markup-compatibility/2006" xmlns:r="http://schemas.openxmlformats.org/officeDocument/2006/relationships" xmlns:w="http://schemas.openxmlformats.org/wordprocessingml/2006/main" xmlns:w14="http://schemas.microsoft.com/office/word/2010/wordml" xmlns:w15="http://schemas.microsoft.com/office/word/2012/wordml" xmlns:w16cex="http://schemas.microsoft.com/office/word/2018/wordml/cex" xmlns:w16cid="http://schemas.microsoft.com/office/word/2016/wordml/cid" xmlns:w16="http://schemas.microsoft.com/office/word/2018/wordml" xmlns:w16se="http://schemas.microsoft.com/office/word/2015/wordml/symex" mc:Ignorable="w14 w15 w16se w16cid w16 w16cex">
+<w:styles xmlns:mc="http://schemas.openxmlformats.org/markup-compatibility/2006" xmlns:r="http://schemas.openxmlformats.org/officeDocument/2006/relationships" xmlns:w="http://schemas.openxmlformats.org/wordprocessingml/2006/main" xmlns:w14="http://schemas.microsoft.com/office/word/2010/wordml" xmlns:w15="http://schemas.microsoft.com/office/word/2012/wordml" xmlns:w16cex="http://schemas.microsoft.com/office/word/2018/wordml/cex" xmlns:w16cid="http://schemas.microsoft.com/office/word/2016/wordml/cid" xmlns:w16="http://schemas.microsoft.com/office/word/2018/wordml" xmlns:w16sdtdh="http://schemas.microsoft.com/office/word/2020/wordml/sdtdatahash" xmlns:w16se="http://schemas.microsoft.com/office/word/2015/wordml/symex" mc:Ignorable="w14 w15 w16se w16cid w16 w16cex w16sdtdh">
   <w:docDefaults>
     <w:rPrDefault>
       <w:rPr>

</xml_diff>